<commit_message>
Gathering more protein data
</commit_message>
<xml_diff>
--- a/Report/WMcElhenney-Final.docx
+++ b/Report/WMcElhenney-Final.docx
@@ -318,7 +318,7 @@
           <w:i/>
           <w:iCs/>
         </w:rPr>
-        <w:t>Protein Structure and Function Hypothesis</w:t>
+        <w:t>Protein Structure and Function Evaluation</w:t>
       </w:r>
     </w:p>
     <w:p>
@@ -330,95 +330,21 @@
       <w:r>
         <w:rPr/>
         <w:tab/>
-        <w:t>Based on the results of the above sequence testing, we propose that the provided sequences correspond to a Butyrophilin-like protein produced by the human mammary glands (particularly similar to Btn1a1</w:t>
-      </w:r>
-      <w:r>
-        <w:rPr/>
-        <w:t>).</w:t>
-      </w:r>
-      <w:r>
-        <w:rPr/>
-        <w:t xml:space="preserve"> This protein likely has immunoglobulin like regions with Fcamr like receptor regions. This structural hypothesis is in line with what the literature states in that Butryophilin is a member of the immunoglobulin superfamily and “may act as a specific membrane-associated receptor.”</w:t>
-      </w:r>
-      <w:r>
-        <w:rPr>
-          <w:vertAlign w:val="superscript"/>
-        </w:rPr>
-        <w:t>2</w:t>
-      </w:r>
-      <w:r>
-        <w:rPr/>
-        <w:t xml:space="preserve"> Based on this hypothesis we further hypothesize that this protein was produced from the exon shuffling of an Fcamr-</w:t>
-      </w:r>
-      <w:r>
-        <w:rPr/>
-        <w:t>like</w:t>
-      </w:r>
-      <w:r>
-        <w:rPr/>
-        <w:t xml:space="preserve"> gene and a Butryophilin-</w:t>
-      </w:r>
-      <w:r>
-        <w:rPr/>
-        <w:t>like</w:t>
-      </w:r>
-      <w:r>
-        <w:rPr/>
-        <w:t xml:space="preserve"> gene.</w:t>
-      </w:r>
-    </w:p>
-    <w:p>
-      <w:pPr>
-        <w:pStyle w:val="Normal"/>
-        <w:spacing w:before="0" w:after="120"/>
-        <w:rPr/>
-      </w:pPr>
-      <w:r>
-        <w:rPr>
-          <w:vertAlign w:val="superscript"/>
-        </w:rPr>
-        <w:tab/>
-      </w:r>
-      <w:r>
-        <w:rPr/>
-        <w:t>Functionally, we expect that this protein is a membrane protein associated with the production of fat-droplets in milk, as Butryophilin is known to be.</w:t>
-      </w:r>
-    </w:p>
-    <w:p>
-      <w:pPr>
-        <w:pStyle w:val="Normal"/>
-        <w:spacing w:before="0" w:after="120"/>
-        <w:rPr>
-          <w:i/>
-          <w:i/>
-          <w:iCs/>
-        </w:rPr>
-      </w:pPr>
-      <w:r>
-        <w:rPr>
-          <w:i/>
-          <w:iCs/>
-        </w:rPr>
-        <w:t>Protein Structure and Function Evaluation</w:t>
-      </w:r>
-    </w:p>
-    <w:p>
-      <w:pPr>
-        <w:pStyle w:val="Normal"/>
-        <w:spacing w:before="0" w:after="120"/>
-        <w:rPr/>
-      </w:pPr>
-      <w:r>
-        <w:rPr/>
-        <w:tab/>
-        <w:t>The mRNA was translated using the ExPASy translate tool. In 5’3’ Frame 1 a 493 residue sequence was found. The length of this sequence is comparable to human and mouse Butryophilin (available data suggests both range from about 450 to 530 amino acids in length), so we believe this to be a good choice.</w:t>
-      </w:r>
-      <w:r>
-        <w:rPr>
-          <w:i/>
-          <w:iCs/>
-        </w:rPr>
-        <w:t xml:space="preserve"> </w:t>
+        <w:t>The mRNA was translated using the ExPASy translate tool. In 5’3’ Frame 1 a 493 residue sequence was found. The length of this sequence is comparable to human and mouse Butryophilin (available data suggests both range from about 450 to 530 amino acids in length)</w:t>
+      </w:r>
+      <w:r>
+        <w:rPr>
+          <w:i w:val="false"/>
+          <w:iCs w:val="false"/>
+        </w:rPr>
+        <w:t xml:space="preserve">, </w:t>
+      </w:r>
+      <w:r>
+        <w:rPr>
+          <w:i w:val="false"/>
+          <w:iCs w:val="false"/>
+        </w:rPr>
+        <w:t xml:space="preserve">and represents the largest contiguous area of the coding sequence available. </w:t>
       </w:r>
       <w:r>
         <w:rPr>
@@ -456,7 +382,63 @@
           <w:i w:val="false"/>
           <w:iCs w:val="false"/>
         </w:rPr>
-        <w:t xml:space="preserve">, and identified three conserved domains. The first two of these domains were for Immunoglobulin Variable Heavy Chain family, which corresponds with our results from aligning exons 2 and 3. The </w:t>
+        <w:t xml:space="preserve">, and identified three conserved domains. The first two of these domains were for </w:t>
+      </w:r>
+      <w:r>
+        <w:rPr>
+          <w:i w:val="false"/>
+          <w:iCs w:val="false"/>
+        </w:rPr>
+        <w:t>i</w:t>
+      </w:r>
+      <w:r>
+        <w:rPr>
+          <w:i w:val="false"/>
+          <w:iCs w:val="false"/>
+        </w:rPr>
+        <w:t>mmunoglobulin-</w:t>
+      </w:r>
+      <w:r>
+        <w:rPr>
+          <w:i w:val="false"/>
+          <w:iCs w:val="false"/>
+        </w:rPr>
+        <w:t>v</w:t>
+      </w:r>
+      <w:r>
+        <w:rPr>
+          <w:i w:val="false"/>
+          <w:iCs w:val="false"/>
+        </w:rPr>
+        <w:t xml:space="preserve">ariable </w:t>
+      </w:r>
+      <w:r>
+        <w:rPr>
+          <w:i w:val="false"/>
+          <w:iCs w:val="false"/>
+        </w:rPr>
+        <w:t>h</w:t>
+      </w:r>
+      <w:r>
+        <w:rPr>
+          <w:i w:val="false"/>
+          <w:iCs w:val="false"/>
+        </w:rPr>
+        <w:t xml:space="preserve">eavy </w:t>
+      </w:r>
+      <w:r>
+        <w:rPr>
+          <w:i w:val="false"/>
+          <w:iCs w:val="false"/>
+        </w:rPr>
+        <w:t>c</w:t>
+      </w:r>
+      <w:r>
+        <w:rPr>
+          <w:i w:val="false"/>
+          <w:iCs w:val="false"/>
+        </w:rPr>
+        <w:t xml:space="preserve">hain family, which corresponds with our results from aligning exons 2 and 3. The </w:t>
       </w:r>
       <w:r>
         <w:rPr>
@@ -477,17 +459,229 @@
           <w:i w:val="false"/>
           <w:iCs w:val="false"/>
         </w:rPr>
-        <w:t xml:space="preserve">Serine/Threonine protein kinases, catalytic domain family. </w:t>
-      </w:r>
-    </w:p>
-    <w:p>
-      <w:pPr>
-        <w:pStyle w:val="Normal"/>
-        <w:spacing w:before="0" w:after="120"/>
-        <w:rPr>
-          <w:i w:val="false"/>
-          <w:i w:val="false"/>
-          <w:iCs w:val="false"/>
+        <w:t xml:space="preserve">the </w:t>
+      </w:r>
+      <w:r>
+        <w:rPr>
+          <w:i w:val="false"/>
+          <w:iCs w:val="false"/>
+        </w:rPr>
+        <w:t xml:space="preserve">catalytic domain </w:t>
+      </w:r>
+      <w:r>
+        <w:rPr>
+          <w:i w:val="false"/>
+          <w:iCs w:val="false"/>
+        </w:rPr>
+        <w:t xml:space="preserve">of </w:t>
+      </w:r>
+      <w:r>
+        <w:rPr>
+          <w:i w:val="false"/>
+          <w:iCs w:val="false"/>
+        </w:rPr>
+        <w:t xml:space="preserve">serine/threonine protein kinase family, and takes up approximately </w:t>
+      </w:r>
+      <w:r>
+        <w:rPr>
+          <w:i w:val="false"/>
+          <w:iCs w:val="false"/>
+        </w:rPr>
+        <w:t>the last-</w:t>
+      </w:r>
+      <w:r>
+        <w:rPr>
+          <w:i w:val="false"/>
+          <w:iCs w:val="false"/>
+        </w:rPr>
+        <w:t xml:space="preserve">half of the protein. The FASTA results with BLOSSUM80 mirror the BLASTp results with all the results being for different forms of serine/threonine protein kinase. </w:t>
+      </w:r>
+      <w:r>
+        <w:rPr>
+          <w:i w:val="false"/>
+          <w:iCs w:val="false"/>
+        </w:rPr>
+        <w:t xml:space="preserve">The Ig-V Heavy portions were identified </w:t>
+      </w:r>
+      <w:r>
+        <w:rPr>
+          <w:i w:val="false"/>
+          <w:iCs w:val="false"/>
+        </w:rPr>
+        <w:t>using the same BLASTp seach strategy, but the query range was limited to the relevant parts of the protein (residues 1 – 225) to prevent overtake by kinase results</w:t>
+      </w:r>
+      <w:r>
+        <w:rPr>
+          <w:i w:val="false"/>
+          <w:iCs w:val="false"/>
+        </w:rPr>
+        <w:t xml:space="preserve">. This search </w:t>
+      </w:r>
+      <w:r>
+        <w:rPr>
+          <w:i w:val="false"/>
+          <w:iCs w:val="false"/>
+        </w:rPr>
+        <w:t>indicated that</w:t>
+      </w:r>
+      <w:r>
+        <w:rPr>
+          <w:i w:val="false"/>
+          <w:iCs w:val="false"/>
+        </w:rPr>
+        <w:t xml:space="preserve"> the front-half of the protein </w:t>
+      </w:r>
+      <w:r>
+        <w:rPr>
+          <w:i w:val="false"/>
+          <w:iCs w:val="false"/>
+        </w:rPr>
+        <w:t>w</w:t>
+      </w:r>
+      <w:r>
+        <w:rPr>
+          <w:i w:val="false"/>
+          <w:iCs w:val="false"/>
+        </w:rPr>
+        <w:t xml:space="preserve">as significantly similar to </w:t>
+      </w:r>
+      <w:r>
+        <w:rPr>
+          <w:i w:val="false"/>
+          <w:iCs w:val="false"/>
+        </w:rPr>
+        <w:t xml:space="preserve">several variants of Ig-V and Ig-V Heavy chains. </w:t>
+      </w:r>
+      <w:r>
+        <w:rPr>
+          <w:i w:val="false"/>
+          <w:iCs w:val="false"/>
+        </w:rPr>
+        <w:t>Mirroring this change in procedure in FASTA allowed us to mirror the results there as well.</w:t>
+      </w:r>
+    </w:p>
+    <w:p>
+      <w:pPr>
+        <w:pStyle w:val="Normal"/>
+        <w:spacing w:before="0" w:after="120"/>
+        <w:rPr/>
+      </w:pPr>
+      <w:r>
+        <w:rPr>
+          <w:i w:val="false"/>
+          <w:iCs w:val="false"/>
+        </w:rPr>
+        <w:tab/>
+      </w:r>
+      <w:r>
+        <w:rPr>
+          <w:i w:val="false"/>
+          <w:iCs w:val="false"/>
+        </w:rPr>
+        <w:t xml:space="preserve">The domains predicted by BLASTp </w:t>
+      </w:r>
+      <w:r>
+        <w:rPr>
+          <w:i w:val="false"/>
+          <w:iCs w:val="false"/>
+        </w:rPr>
+        <w:t>were</w:t>
+      </w:r>
+      <w:r>
+        <w:rPr>
+          <w:i w:val="false"/>
+          <w:iCs w:val="false"/>
+        </w:rPr>
+        <w:t xml:space="preserve"> confirm</w:t>
+      </w:r>
+      <w:r>
+        <w:rPr>
+          <w:i w:val="false"/>
+          <w:iCs w:val="false"/>
+        </w:rPr>
+        <w:t>ed by analysis with PROSITE</w:t>
+      </w:r>
+    </w:p>
+    <w:p>
+      <w:pPr>
+        <w:pStyle w:val="Normal"/>
+        <w:spacing w:before="0" w:after="120"/>
+        <w:rPr/>
+      </w:pPr>
+      <w:r>
+        <w:rPr>
+          <w:i w:val="false"/>
+          <w:iCs w:val="false"/>
+        </w:rPr>
+        <w:tab/>
+        <w:t xml:space="preserve">Using PHOBIUS </w:t>
+      </w:r>
+      <w:r>
+        <w:rPr>
+          <w:i w:val="false"/>
+          <w:iCs w:val="false"/>
+        </w:rPr>
+        <w:t>and TMMHMM</w:t>
+      </w:r>
+      <w:r>
+        <w:rPr>
+          <w:i w:val="false"/>
+          <w:iCs w:val="false"/>
+        </w:rPr>
+        <w:t xml:space="preserve">we identified the leading immunoglobulin portion of this protein to be extracellular, while the lagging kinase portion appears to be cytoplasmic. These two domains are separated by a strong </w:t>
+      </w:r>
+      <w:r>
+        <w:rPr>
+          <w:i w:val="false"/>
+          <w:iCs w:val="false"/>
+        </w:rPr>
+        <w:t>transmembrane</w:t>
+      </w:r>
+      <w:r>
+        <w:rPr>
+          <w:i w:val="false"/>
+          <w:iCs w:val="false"/>
+        </w:rPr>
+        <w:t xml:space="preserve"> signal.</w:t>
+      </w:r>
+      <w:r>
+        <w:rPr>
+          <w:i w:val="false"/>
+          <w:iCs w:val="false"/>
+          <w:vertAlign w:val="superscript"/>
+        </w:rPr>
+        <w:t>5</w:t>
+      </w:r>
+      <w:r>
+        <w:rPr>
+          <w:i w:val="false"/>
+          <w:iCs w:val="false"/>
+          <w:position w:val="0"/>
+          <w:sz w:val="22"/>
+          <w:vertAlign w:val="baseline"/>
+        </w:rPr>
+        <w:t xml:space="preserve"> </w:t>
+      </w:r>
+      <w:r>
+        <w:rPr>
+          <w:i w:val="false"/>
+          <w:iCs w:val="false"/>
+          <w:position w:val="0"/>
+          <w:sz w:val="22"/>
+          <w:vertAlign w:val="baseline"/>
+        </w:rPr>
+        <w:t>However, using a SignalP to analyze this protein, we found the leading portion of the protein to most likely be a signal peptide (98.86% likely).</w:t>
+      </w:r>
+    </w:p>
+    <w:p>
+      <w:pPr>
+        <w:pStyle w:val="Normal"/>
+        <w:spacing w:before="0" w:after="120"/>
+        <w:rPr>
+          <w:i w:val="false"/>
+          <w:i w:val="false"/>
+          <w:iCs w:val="false"/>
+          <w:vertAlign w:val="superscript"/>
         </w:rPr>
       </w:pPr>
       <w:r>
@@ -582,22 +776,77 @@
         <w:rPr/>
         <w:t xml:space="preserve">3. </w:t>
       </w:r>
+      <w:hyperlink r:id="rId4">
+        <w:r>
+          <w:rPr>
+            <w:rStyle w:val="InternetLink"/>
+          </w:rPr>
+          <w:t>https://www.omim.org/entry/601610</w:t>
+        </w:r>
+      </w:hyperlink>
+    </w:p>
+    <w:p>
+      <w:pPr>
+        <w:pStyle w:val="Normal"/>
+        <w:spacing w:before="0" w:after="120"/>
+        <w:rPr/>
+      </w:pPr>
       <w:r>
         <w:rPr>
           <w:rStyle w:val="InternetLink"/>
         </w:rPr>
-        <w:t>https://www.omim.org/entry/601610</w:t>
-      </w:r>
-    </w:p>
-    <w:p>
-      <w:pPr>
-        <w:pStyle w:val="Normal"/>
-        <w:spacing w:before="0" w:after="120"/>
-        <w:rPr/>
-      </w:pPr>
-      <w:r>
-        <w:rPr/>
         <w:t xml:space="preserve">4. </w:t>
+      </w:r>
+      <w:hyperlink r:id="rId5">
+        <w:r>
+          <w:rPr>
+            <w:rStyle w:val="InternetLink"/>
+          </w:rPr>
+          <w:t>https://github.com/WillMc93/AS.410.633-Final/</w:t>
+        </w:r>
+      </w:hyperlink>
+    </w:p>
+    <w:p>
+      <w:pPr>
+        <w:pStyle w:val="Normal"/>
+        <w:spacing w:before="0" w:after="120"/>
+        <w:rPr/>
+      </w:pPr>
+      <w:r>
+        <w:rPr/>
+        <w:t>5</w:t>
+      </w:r>
+      <w:r>
+        <w:rPr/>
+        <w:t xml:space="preserve">. </w:t>
+      </w:r>
+      <w:hyperlink r:id="rId6">
+        <w:r>
+          <w:rPr>
+            <w:rStyle w:val="InternetLink"/>
+          </w:rPr>
+          <w:t>https://github.com/WillMc93/AS.410.633-Final/blob/master/Report/PHOBIUS.png</w:t>
+        </w:r>
+      </w:hyperlink>
+    </w:p>
+    <w:p>
+      <w:pPr>
+        <w:pStyle w:val="Normal"/>
+        <w:spacing w:before="0" w:after="120"/>
+        <w:rPr/>
+      </w:pPr>
+      <w:r>
+        <w:rPr/>
+      </w:r>
+    </w:p>
+    <w:p>
+      <w:pPr>
+        <w:pStyle w:val="Normal"/>
+        <w:spacing w:before="0" w:after="120"/>
+        <w:rPr/>
+      </w:pPr>
+      <w:r>
+        <w:rPr/>
       </w:r>
     </w:p>
     <w:sectPr>

</xml_diff>